<commit_message>
changes in hello World
</commit_message>
<xml_diff>
--- a/Hello.docx
+++ b/Hello.docx
@@ -4,15 +4,12 @@
   <w:body>
     <w:p>
       <w:r>
-        <w:t xml:space="preserve">Welcome to </w:t>
+        <w:t>Welcome to Git tutorials!.....</w:t>
       </w:r>
-      <w:proofErr w:type="spellStart"/>
+    </w:p>
+    <w:p>
       <w:r>
-        <w:t>Git</w:t>
-      </w:r>
-      <w:proofErr w:type="spellEnd"/>
-      <w:r>
-        <w:t xml:space="preserve"> tutorials!.....</w:t>
+        <w:t>www.google.com</w:t>
       </w:r>
       <w:bookmarkStart w:id="0" w:name="_GoBack"/>
       <w:bookmarkEnd w:id="0"/>

</xml_diff>